<commit_message>
Aggiunto diagramma E-R normale
</commit_message>
<xml_diff>
--- a/Documentazione/Verbali/Verbale n2.docx
+++ b/Documentazione/Verbali/Verbale n2.docx
@@ -89,7 +89,17 @@
                 <w:sz w:val="32"/>
                 <w:szCs w:val="32"/>
               </w:rPr>
-              <w:t>Data: 08/04/2020</w:t>
+              <w:t>Data: 09</w:t>
+            </w:r>
+            <w:bookmarkStart w:id="0" w:name="_GoBack"/>
+            <w:bookmarkEnd w:id="0"/>
+            <w:r>
+              <w:rPr>
+                <w:rFonts w:ascii="Arial" w:eastAsia="Arial" w:hAnsi="Arial" w:cs="Arial"/>
+                <w:sz w:val="32"/>
+                <w:szCs w:val="32"/>
+              </w:rPr>
+              <w:t>/04/2020</w:t>
             </w:r>
             <w:r>
               <w:rPr>
@@ -425,8 +435,6 @@
         </w:rPr>
         <w:t>Creazione grafico situazione as-is</w:t>
       </w:r>
-      <w:bookmarkStart w:id="0" w:name="_GoBack"/>
-      <w:bookmarkEnd w:id="0"/>
     </w:p>
     <w:sectPr>
       <w:pgSz w:w="11906" w:h="16838"/>

</xml_diff>